<commit_message>
Updated section 3 with algorithm and model descriptions
</commit_message>
<xml_diff>
--- a/documentation/final_report.docx
+++ b/documentation/final_report.docx
@@ -3171,37 +3171,705 @@
         <w:spacing w:before="0" w:after="160" w:line="259" w:lineRule="auto"/>
         <w:jc w:val="left"/>
         <w:rPr>
+          <w:rFonts w:cs="Arial"/>
+          <w:szCs w:val="22"/>
+          <w:lang w:val="en-US"/>
+        </w:rPr>
+      </w:pPr>
+      <w:r>
+        <w:rPr>
+          <w:rFonts w:cs="Arial"/>
+          <w:szCs w:val="22"/>
+          <w:lang w:val="en-US"/>
+        </w:rPr>
+        <w:t xml:space="preserve">Description of </w:t>
+      </w:r>
+      <w:proofErr w:type="spellStart"/>
+      <w:r>
+        <w:rPr>
+          <w:rFonts w:cs="Arial"/>
+          <w:szCs w:val="22"/>
+          <w:lang w:val="en-US"/>
+        </w:rPr>
+        <w:t>SciKitLearn</w:t>
+      </w:r>
+      <w:proofErr w:type="spellEnd"/>
+      <w:r>
+        <w:rPr>
+          <w:rFonts w:cs="Arial"/>
+          <w:szCs w:val="22"/>
+          <w:lang w:val="en-US"/>
+        </w:rPr>
+        <w:t xml:space="preserve"> and algorithms</w:t>
+      </w:r>
+    </w:p>
+    <w:p>
+      <w:pPr>
+        <w:spacing w:before="0" w:after="160" w:line="259" w:lineRule="auto"/>
+        <w:jc w:val="left"/>
+        <w:rPr>
+          <w:rFonts w:cs="Arial"/>
+          <w:szCs w:val="22"/>
+          <w:lang w:val="en-US"/>
+        </w:rPr>
+      </w:pPr>
+      <w:r>
+        <w:rPr>
+          <w:rFonts w:cs="Arial"/>
+          <w:szCs w:val="22"/>
+          <w:lang w:val="en-US"/>
+        </w:rPr>
+        <w:t xml:space="preserve">Python’s </w:t>
+      </w:r>
+      <w:proofErr w:type="spellStart"/>
+      <w:r>
+        <w:rPr>
+          <w:rFonts w:cs="Arial"/>
+          <w:szCs w:val="22"/>
+          <w:lang w:val="en-US"/>
+        </w:rPr>
+        <w:t>scikit</w:t>
+      </w:r>
+      <w:proofErr w:type="spellEnd"/>
+      <w:r>
+        <w:rPr>
+          <w:rFonts w:cs="Arial"/>
+          <w:szCs w:val="22"/>
+          <w:lang w:val="en-US"/>
+        </w:rPr>
+        <w:t>-learn library provides a uniform interface for training and predicting with several different types of models. We have used the following models in our project:</w:t>
+      </w:r>
+    </w:p>
+    <w:p>
+      <w:pPr>
+        <w:pStyle w:val="ListParagraph"/>
+        <w:numPr>
+          <w:ilvl w:val="0"/>
+          <w:numId w:val="9"/>
+        </w:numPr>
+        <w:rPr>
+          <w:rFonts w:cs="Arial"/>
+          <w:szCs w:val="22"/>
+          <w:lang w:val="en-US"/>
+        </w:rPr>
+      </w:pPr>
+      <w:proofErr w:type="spellStart"/>
+      <w:r>
+        <w:rPr>
+          <w:rFonts w:cs="Arial"/>
+          <w:szCs w:val="22"/>
+          <w:lang w:val="en-US"/>
+        </w:rPr>
+        <w:t>RandomForestClassifier</w:t>
+      </w:r>
+      <w:proofErr w:type="spellEnd"/>
+      <w:r>
+        <w:rPr>
+          <w:rFonts w:cs="Arial"/>
+          <w:szCs w:val="22"/>
+          <w:lang w:val="en-US"/>
+        </w:rPr>
+        <w:t xml:space="preserve">: </w:t>
+      </w:r>
+    </w:p>
+    <w:p>
+      <w:pPr>
+        <w:pStyle w:val="ListParagraph"/>
+        <w:numPr>
+          <w:ilvl w:val="1"/>
+          <w:numId w:val="9"/>
+        </w:numPr>
+        <w:rPr>
+          <w:rFonts w:cs="Arial"/>
+          <w:szCs w:val="22"/>
+          <w:lang w:val="en-US"/>
+        </w:rPr>
+      </w:pPr>
+      <w:r>
+        <w:rPr>
+          <w:rFonts w:cs="Arial"/>
+          <w:color w:val="212529"/>
+          <w:szCs w:val="22"/>
+          <w:shd w:val="clear" w:color="auto" w:fill="FFFFFF"/>
+        </w:rPr>
+        <w:t>A random forest is a meta estimator that fits a number of decision tree classifiers on various sub-samples of the dataset and uses averaging to improve the predictive accuracy and control over-fitting. The sub-sample size is always the same as the original input sample size but the samples are drawn with replacement</w:t>
+      </w:r>
+    </w:p>
+    <w:p>
+      <w:pPr>
+        <w:pStyle w:val="ListParagraph"/>
+        <w:numPr>
+          <w:ilvl w:val="1"/>
+          <w:numId w:val="9"/>
+        </w:numPr>
+        <w:rPr>
+          <w:rFonts w:cs="Arial"/>
+          <w:szCs w:val="22"/>
+          <w:lang w:val="en-US"/>
+        </w:rPr>
+      </w:pPr>
+      <w:r>
+        <w:rPr>
+          <w:rFonts w:cs="Arial"/>
+          <w:color w:val="212529"/>
+          <w:szCs w:val="22"/>
+          <w:shd w:val="clear" w:color="auto" w:fill="FFFFFF"/>
+        </w:rPr>
+        <w:t>All default model parameters were used</w:t>
+      </w:r>
+    </w:p>
+    <w:p>
+      <w:pPr>
+        <w:pStyle w:val="ListParagraph"/>
+        <w:numPr>
+          <w:ilvl w:val="0"/>
+          <w:numId w:val="9"/>
+        </w:numPr>
+        <w:rPr>
+          <w:rFonts w:cs="Arial"/>
+          <w:szCs w:val="22"/>
+          <w:lang w:val="en-US"/>
+        </w:rPr>
+      </w:pPr>
+      <w:proofErr w:type="spellStart"/>
+      <w:r>
+        <w:rPr>
+          <w:rFonts w:cs="Arial"/>
+          <w:szCs w:val="22"/>
+          <w:lang w:val="en-US"/>
+        </w:rPr>
+        <w:t>MLPClassifier</w:t>
+      </w:r>
+      <w:proofErr w:type="spellEnd"/>
+    </w:p>
+    <w:p>
+      <w:pPr>
+        <w:pStyle w:val="ListParagraph"/>
+        <w:numPr>
+          <w:ilvl w:val="1"/>
+          <w:numId w:val="9"/>
+        </w:numPr>
+        <w:rPr>
+          <w:rFonts w:cs="Arial"/>
+          <w:szCs w:val="22"/>
+          <w:lang w:val="en-US"/>
+        </w:rPr>
+      </w:pPr>
+      <w:r>
+        <w:rPr>
+          <w:rFonts w:cs="Arial"/>
+          <w:szCs w:val="22"/>
+          <w:lang w:val="en-US"/>
+        </w:rPr>
+        <w:t>Multi-layer Perceptron classifier.</w:t>
+      </w:r>
+      <w:r>
+        <w:rPr>
+          <w:rFonts w:cs="Arial"/>
+          <w:szCs w:val="22"/>
+          <w:lang w:val="en-US"/>
+        </w:rPr>
+        <w:t xml:space="preserve"> </w:t>
+      </w:r>
+      <w:r>
+        <w:rPr>
+          <w:rFonts w:cs="Arial"/>
+          <w:szCs w:val="22"/>
+          <w:lang w:val="en-US"/>
+        </w:rPr>
+        <w:t>This model optimizes the log-loss function using LBFGS or stochastic gradient descent.</w:t>
+      </w:r>
+    </w:p>
+    <w:p>
+      <w:pPr>
+        <w:pStyle w:val="ListParagraph"/>
+        <w:numPr>
+          <w:ilvl w:val="1"/>
+          <w:numId w:val="9"/>
+        </w:numPr>
+        <w:rPr>
+          <w:rFonts w:cs="Arial"/>
+          <w:szCs w:val="22"/>
+          <w:lang w:val="en-US"/>
+        </w:rPr>
+      </w:pPr>
+      <w:r>
+        <w:rPr>
+          <w:rFonts w:cs="Arial"/>
+          <w:szCs w:val="22"/>
+          <w:lang w:val="en-US"/>
+        </w:rPr>
+        <w:t>All default model parameters were used</w:t>
+      </w:r>
+    </w:p>
+    <w:p>
+      <w:pPr>
+        <w:pStyle w:val="ListParagraph"/>
+        <w:numPr>
+          <w:ilvl w:val="0"/>
+          <w:numId w:val="9"/>
+        </w:numPr>
+        <w:rPr>
+          <w:rFonts w:cs="Arial"/>
+          <w:szCs w:val="22"/>
+          <w:lang w:val="en-US"/>
+        </w:rPr>
+      </w:pPr>
+      <w:proofErr w:type="spellStart"/>
+      <w:r>
+        <w:rPr>
+          <w:rFonts w:cs="Arial"/>
+          <w:szCs w:val="22"/>
+          <w:lang w:val="en-US"/>
+        </w:rPr>
+        <w:t>GradientBoostingClassifier</w:t>
+      </w:r>
+      <w:proofErr w:type="spellEnd"/>
+    </w:p>
+    <w:p>
+      <w:pPr>
+        <w:pStyle w:val="NormalWeb"/>
+        <w:numPr>
+          <w:ilvl w:val="1"/>
+          <w:numId w:val="9"/>
+        </w:numPr>
+        <w:shd w:val="clear" w:color="auto" w:fill="FFFFFF"/>
+        <w:spacing w:before="0" w:beforeAutospacing="0"/>
+        <w:rPr>
+          <w:rFonts w:ascii="Arial" w:hAnsi="Arial" w:cs="Arial"/>
+          <w:color w:val="212529"/>
+          <w:sz w:val="22"/>
+          <w:szCs w:val="22"/>
+        </w:rPr>
+      </w:pPr>
+      <w:r>
+        <w:rPr>
+          <w:rFonts w:ascii="Arial" w:hAnsi="Arial" w:cs="Arial"/>
+          <w:color w:val="212529"/>
+          <w:sz w:val="22"/>
+          <w:szCs w:val="22"/>
+        </w:rPr>
+        <w:lastRenderedPageBreak/>
+        <w:t>Gradient Boosting for classification.</w:t>
+      </w:r>
+      <w:r>
+        <w:rPr>
+          <w:rFonts w:ascii="Arial" w:hAnsi="Arial" w:cs="Arial"/>
+          <w:color w:val="212529"/>
+          <w:sz w:val="22"/>
+          <w:szCs w:val="22"/>
+        </w:rPr>
+        <w:t xml:space="preserve"> </w:t>
+      </w:r>
+      <w:r>
+        <w:rPr>
+          <w:rFonts w:ascii="Arial" w:hAnsi="Arial" w:cs="Arial"/>
+          <w:color w:val="212529"/>
+          <w:sz w:val="22"/>
+          <w:szCs w:val="22"/>
+        </w:rPr>
+        <w:t>GB builds an additive model in a forward stage-wise fashion; it allows for the optimization of arbitrary differentiable loss functions. In each stage </w:t>
+      </w:r>
+      <w:proofErr w:type="spellStart"/>
+      <w:r>
+        <w:rPr>
+          <w:rStyle w:val="pre"/>
+          <w:rFonts w:ascii="Arial" w:eastAsiaTheme="majorEastAsia" w:hAnsi="Arial" w:cs="Arial"/>
+          <w:color w:val="222222"/>
+          <w:sz w:val="22"/>
+          <w:szCs w:val="22"/>
+          <w:shd w:val="clear" w:color="auto" w:fill="ECF0F3"/>
+        </w:rPr>
+        <w:t>n_classes</w:t>
+      </w:r>
+      <w:proofErr w:type="spellEnd"/>
+      <w:r>
+        <w:rPr>
+          <w:rStyle w:val="pre"/>
+          <w:rFonts w:ascii="Arial" w:eastAsiaTheme="majorEastAsia" w:hAnsi="Arial" w:cs="Arial"/>
+          <w:color w:val="222222"/>
+          <w:sz w:val="22"/>
+          <w:szCs w:val="22"/>
+          <w:shd w:val="clear" w:color="auto" w:fill="ECF0F3"/>
+        </w:rPr>
+        <w:t>_</w:t>
+      </w:r>
+      <w:r>
+        <w:rPr>
+          <w:rFonts w:ascii="Arial" w:hAnsi="Arial" w:cs="Arial"/>
+          <w:color w:val="212529"/>
+          <w:sz w:val="22"/>
+          <w:szCs w:val="22"/>
+        </w:rPr>
+        <w:t> regression trees are fit on the negative gradient of the binomial or multinomial deviance loss function. Binary classification is a special case where only a single regression tree is induced.</w:t>
+      </w:r>
+    </w:p>
+    <w:p>
+      <w:pPr>
+        <w:pStyle w:val="ListParagraph"/>
+        <w:numPr>
+          <w:ilvl w:val="1"/>
+          <w:numId w:val="9"/>
+        </w:numPr>
+        <w:rPr>
+          <w:rFonts w:cs="Arial"/>
+          <w:szCs w:val="22"/>
+          <w:lang w:val="en-US"/>
+        </w:rPr>
+      </w:pPr>
+      <w:r>
+        <w:rPr>
+          <w:rFonts w:cs="Arial"/>
+          <w:szCs w:val="22"/>
+          <w:lang w:val="en-US"/>
+        </w:rPr>
+        <w:t>All default model parameters were used</w:t>
+      </w:r>
+    </w:p>
+    <w:p>
+      <w:pPr>
+        <w:pStyle w:val="ListParagraph"/>
+        <w:numPr>
+          <w:ilvl w:val="0"/>
+          <w:numId w:val="9"/>
+        </w:numPr>
+        <w:rPr>
+          <w:rFonts w:cs="Arial"/>
+          <w:szCs w:val="22"/>
+          <w:lang w:val="en-US"/>
+        </w:rPr>
+      </w:pPr>
+      <w:proofErr w:type="spellStart"/>
+      <w:r>
+        <w:rPr>
+          <w:rFonts w:cs="Arial"/>
+          <w:szCs w:val="22"/>
+          <w:lang w:val="en-US"/>
+        </w:rPr>
+        <w:t>LogisticRegression</w:t>
+      </w:r>
+      <w:proofErr w:type="spellEnd"/>
+    </w:p>
+    <w:p>
+      <w:pPr>
+        <w:pStyle w:val="NormalWeb"/>
+        <w:numPr>
+          <w:ilvl w:val="1"/>
+          <w:numId w:val="9"/>
+        </w:numPr>
+        <w:shd w:val="clear" w:color="auto" w:fill="FFFFFF"/>
+        <w:spacing w:before="0" w:beforeAutospacing="0"/>
+        <w:rPr>
+          <w:rFonts w:ascii="Arial" w:hAnsi="Arial" w:cs="Arial"/>
+          <w:color w:val="212529"/>
+          <w:sz w:val="22"/>
+          <w:szCs w:val="22"/>
+        </w:rPr>
+      </w:pPr>
+      <w:r>
+        <w:rPr>
+          <w:rFonts w:ascii="Arial" w:hAnsi="Arial" w:cs="Arial"/>
+          <w:color w:val="212529"/>
+          <w:sz w:val="22"/>
+          <w:szCs w:val="22"/>
+        </w:rPr>
+        <w:t xml:space="preserve">Logistic Regression (aka logit, </w:t>
+      </w:r>
+      <w:proofErr w:type="spellStart"/>
+      <w:r>
+        <w:rPr>
+          <w:rFonts w:ascii="Arial" w:hAnsi="Arial" w:cs="Arial"/>
+          <w:color w:val="212529"/>
+          <w:sz w:val="22"/>
+          <w:szCs w:val="22"/>
+        </w:rPr>
+        <w:t>MaxEnt</w:t>
+      </w:r>
+      <w:proofErr w:type="spellEnd"/>
+      <w:r>
+        <w:rPr>
+          <w:rFonts w:ascii="Arial" w:hAnsi="Arial" w:cs="Arial"/>
+          <w:color w:val="212529"/>
+          <w:sz w:val="22"/>
+          <w:szCs w:val="22"/>
+        </w:rPr>
+        <w:t>) classifier.</w:t>
+      </w:r>
+      <w:r>
+        <w:rPr>
+          <w:rFonts w:ascii="Arial" w:hAnsi="Arial" w:cs="Arial"/>
+          <w:color w:val="212529"/>
+          <w:sz w:val="22"/>
+          <w:szCs w:val="22"/>
+        </w:rPr>
+        <w:t xml:space="preserve"> </w:t>
+      </w:r>
+      <w:r>
+        <w:rPr>
+          <w:rFonts w:ascii="Arial" w:hAnsi="Arial" w:cs="Arial"/>
+          <w:color w:val="212529"/>
+          <w:sz w:val="22"/>
+          <w:szCs w:val="22"/>
+        </w:rPr>
+        <w:t>In the multiclass case, the training algorithm uses t</w:t>
+      </w:r>
+      <w:bookmarkStart w:id="4" w:name="_GoBack"/>
+      <w:bookmarkEnd w:id="4"/>
+      <w:r>
+        <w:rPr>
+          <w:rFonts w:ascii="Arial" w:hAnsi="Arial" w:cs="Arial"/>
+          <w:color w:val="212529"/>
+          <w:sz w:val="22"/>
+          <w:szCs w:val="22"/>
+        </w:rPr>
+        <w:t>he one-vs-rest (</w:t>
+      </w:r>
+      <w:proofErr w:type="spellStart"/>
+      <w:r>
+        <w:rPr>
+          <w:rFonts w:ascii="Arial" w:hAnsi="Arial" w:cs="Arial"/>
+          <w:color w:val="212529"/>
+          <w:sz w:val="22"/>
+          <w:szCs w:val="22"/>
+        </w:rPr>
+        <w:t>OvR</w:t>
+      </w:r>
+      <w:proofErr w:type="spellEnd"/>
+      <w:r>
+        <w:rPr>
+          <w:rFonts w:ascii="Arial" w:hAnsi="Arial" w:cs="Arial"/>
+          <w:color w:val="212529"/>
+          <w:sz w:val="22"/>
+          <w:szCs w:val="22"/>
+        </w:rPr>
+        <w:t>) scheme if the ‘</w:t>
+      </w:r>
+      <w:proofErr w:type="spellStart"/>
+      <w:r>
+        <w:rPr>
+          <w:rFonts w:ascii="Arial" w:hAnsi="Arial" w:cs="Arial"/>
+          <w:color w:val="212529"/>
+          <w:sz w:val="22"/>
+          <w:szCs w:val="22"/>
+        </w:rPr>
+        <w:t>multi_class</w:t>
+      </w:r>
+      <w:proofErr w:type="spellEnd"/>
+      <w:r>
+        <w:rPr>
+          <w:rFonts w:ascii="Arial" w:hAnsi="Arial" w:cs="Arial"/>
+          <w:color w:val="212529"/>
+          <w:sz w:val="22"/>
+          <w:szCs w:val="22"/>
+        </w:rPr>
+        <w:t>’ option is set to ‘</w:t>
+      </w:r>
+      <w:proofErr w:type="spellStart"/>
+      <w:r>
+        <w:rPr>
+          <w:rFonts w:ascii="Arial" w:hAnsi="Arial" w:cs="Arial"/>
+          <w:color w:val="212529"/>
+          <w:sz w:val="22"/>
+          <w:szCs w:val="22"/>
+        </w:rPr>
+        <w:t>ovr</w:t>
+      </w:r>
+      <w:proofErr w:type="spellEnd"/>
+      <w:proofErr w:type="gramStart"/>
+      <w:r>
+        <w:rPr>
+          <w:rFonts w:ascii="Arial" w:hAnsi="Arial" w:cs="Arial"/>
+          <w:color w:val="212529"/>
+          <w:sz w:val="22"/>
+          <w:szCs w:val="22"/>
+        </w:rPr>
+        <w:t>’, and</w:t>
+      </w:r>
+      <w:proofErr w:type="gramEnd"/>
+      <w:r>
+        <w:rPr>
+          <w:rFonts w:ascii="Arial" w:hAnsi="Arial" w:cs="Arial"/>
+          <w:color w:val="212529"/>
+          <w:sz w:val="22"/>
+          <w:szCs w:val="22"/>
+        </w:rPr>
+        <w:t xml:space="preserve"> uses the cross-entropy loss if the ‘</w:t>
+      </w:r>
+      <w:proofErr w:type="spellStart"/>
+      <w:r>
+        <w:rPr>
+          <w:rFonts w:ascii="Arial" w:hAnsi="Arial" w:cs="Arial"/>
+          <w:color w:val="212529"/>
+          <w:sz w:val="22"/>
+          <w:szCs w:val="22"/>
+        </w:rPr>
+        <w:t>multi_class</w:t>
+      </w:r>
+      <w:proofErr w:type="spellEnd"/>
+      <w:r>
+        <w:rPr>
+          <w:rFonts w:ascii="Arial" w:hAnsi="Arial" w:cs="Arial"/>
+          <w:color w:val="212529"/>
+          <w:sz w:val="22"/>
+          <w:szCs w:val="22"/>
+        </w:rPr>
+        <w:t>’ option is set to ‘multinomial’. (Currently the ‘multinomial’ option is supported only by the ‘</w:t>
+      </w:r>
+      <w:proofErr w:type="spellStart"/>
+      <w:r>
+        <w:rPr>
+          <w:rFonts w:ascii="Arial" w:hAnsi="Arial" w:cs="Arial"/>
+          <w:color w:val="212529"/>
+          <w:sz w:val="22"/>
+          <w:szCs w:val="22"/>
+        </w:rPr>
+        <w:t>lbfgs</w:t>
+      </w:r>
+      <w:proofErr w:type="spellEnd"/>
+      <w:r>
+        <w:rPr>
+          <w:rFonts w:ascii="Arial" w:hAnsi="Arial" w:cs="Arial"/>
+          <w:color w:val="212529"/>
+          <w:sz w:val="22"/>
+          <w:szCs w:val="22"/>
+        </w:rPr>
+        <w:t>’, ‘sag’, ‘saga’ and ‘newton-cg’ solvers.)</w:t>
+      </w:r>
+    </w:p>
+    <w:p>
+      <w:pPr>
+        <w:pStyle w:val="ListParagraph"/>
+        <w:numPr>
+          <w:ilvl w:val="1"/>
+          <w:numId w:val="9"/>
+        </w:numPr>
+        <w:rPr>
+          <w:rFonts w:cs="Arial"/>
+          <w:szCs w:val="22"/>
+          <w:lang w:val="en-US"/>
+        </w:rPr>
+      </w:pPr>
+      <w:r>
+        <w:rPr>
+          <w:rFonts w:cs="Arial"/>
+          <w:szCs w:val="22"/>
+          <w:lang w:val="en-US"/>
+        </w:rPr>
+        <w:t>All default model parameters were used</w:t>
+      </w:r>
+    </w:p>
+    <w:p>
+      <w:pPr>
+        <w:pStyle w:val="ListParagraph"/>
+        <w:numPr>
+          <w:ilvl w:val="0"/>
+          <w:numId w:val="9"/>
+        </w:numPr>
+        <w:rPr>
+          <w:rFonts w:cs="Arial"/>
+          <w:szCs w:val="22"/>
+          <w:lang w:val="en-US"/>
+        </w:rPr>
+      </w:pPr>
+      <w:proofErr w:type="spellStart"/>
+      <w:r>
+        <w:rPr>
+          <w:rFonts w:cs="Arial"/>
+          <w:szCs w:val="22"/>
+          <w:lang w:val="en-US"/>
+        </w:rPr>
+        <w:t>DummyClassifier</w:t>
+      </w:r>
+      <w:proofErr w:type="spellEnd"/>
+    </w:p>
+    <w:p>
+      <w:pPr>
+        <w:pStyle w:val="NormalWeb"/>
+        <w:numPr>
+          <w:ilvl w:val="1"/>
+          <w:numId w:val="9"/>
+        </w:numPr>
+        <w:shd w:val="clear" w:color="auto" w:fill="FFFFFF"/>
+        <w:spacing w:before="0" w:beforeAutospacing="0"/>
+        <w:rPr>
+          <w:rFonts w:ascii="Arial" w:hAnsi="Arial" w:cs="Arial"/>
+          <w:color w:val="212529"/>
+          <w:sz w:val="22"/>
+          <w:szCs w:val="22"/>
+        </w:rPr>
+      </w:pPr>
+      <w:proofErr w:type="spellStart"/>
+      <w:r>
+        <w:rPr>
+          <w:rFonts w:ascii="Arial" w:hAnsi="Arial" w:cs="Arial"/>
+          <w:color w:val="212529"/>
+          <w:sz w:val="22"/>
+          <w:szCs w:val="22"/>
+        </w:rPr>
+        <w:t>DummyClassifier</w:t>
+      </w:r>
+      <w:proofErr w:type="spellEnd"/>
+      <w:r>
+        <w:rPr>
+          <w:rFonts w:ascii="Arial" w:hAnsi="Arial" w:cs="Arial"/>
+          <w:color w:val="212529"/>
+          <w:sz w:val="22"/>
+          <w:szCs w:val="22"/>
+        </w:rPr>
+        <w:t xml:space="preserve"> is a classifier that makes predictions using simple rules.</w:t>
+      </w:r>
+      <w:r>
+        <w:rPr>
+          <w:rFonts w:ascii="Arial" w:hAnsi="Arial" w:cs="Arial"/>
+          <w:color w:val="212529"/>
+          <w:sz w:val="22"/>
+          <w:szCs w:val="22"/>
+        </w:rPr>
+        <w:t xml:space="preserve"> </w:t>
+      </w:r>
+      <w:r>
+        <w:rPr>
+          <w:rFonts w:ascii="Arial" w:hAnsi="Arial" w:cs="Arial"/>
+          <w:color w:val="212529"/>
+          <w:sz w:val="22"/>
+          <w:szCs w:val="22"/>
+        </w:rPr>
+        <w:t>This classifier is useful as a simple baseline to compare with other (real) classifiers. Do not use it for real problems.</w:t>
+      </w:r>
+    </w:p>
+    <w:p>
+      <w:pPr>
+        <w:pStyle w:val="ListParagraph"/>
+        <w:numPr>
+          <w:ilvl w:val="1"/>
+          <w:numId w:val="9"/>
+        </w:numPr>
+        <w:rPr>
+          <w:rFonts w:cs="Arial"/>
+          <w:szCs w:val="22"/>
+          <w:lang w:val="en-US"/>
+        </w:rPr>
+      </w:pPr>
+      <w:r>
+        <w:rPr>
+          <w:rFonts w:cs="Arial"/>
+          <w:szCs w:val="22"/>
+          <w:lang w:val="en-US"/>
+        </w:rPr>
+        <w:t>All default model parameters were used</w:t>
+      </w:r>
+    </w:p>
+    <w:p>
+      <w:pPr>
+        <w:spacing w:before="0" w:after="160" w:line="259" w:lineRule="auto"/>
+        <w:jc w:val="left"/>
+        <w:rPr>
           <w:rFonts w:eastAsiaTheme="majorEastAsia" w:cstheme="majorBidi"/>
           <w:sz w:val="32"/>
           <w:szCs w:val="32"/>
           <w:lang w:val="en-US"/>
         </w:rPr>
       </w:pPr>
-      <w:bookmarkStart w:id="4" w:name="_GoBack"/>
-      <w:bookmarkEnd w:id="4"/>
-      <w:r>
-        <w:rPr>
-          <w:highlight w:val="yellow"/>
-          <w:lang w:val="en-US"/>
-        </w:rPr>
-        <w:t xml:space="preserve">Description of </w:t>
-      </w:r>
-      <w:proofErr w:type="spellStart"/>
-      <w:r>
-        <w:rPr>
-          <w:highlight w:val="yellow"/>
-          <w:lang w:val="en-US"/>
-        </w:rPr>
-        <w:t>SciKitLearn</w:t>
-      </w:r>
-      <w:proofErr w:type="spellEnd"/>
-      <w:r>
-        <w:rPr>
-          <w:highlight w:val="yellow"/>
-          <w:lang w:val="en-US"/>
-        </w:rPr>
-        <w:t xml:space="preserve"> and algorithms</w:t>
-      </w:r>
       <w:r>
         <w:rPr>
           <w:lang w:val="en-US"/>
@@ -3220,6 +3888,7 @@
         <w:rPr>
           <w:lang w:val="en-US"/>
         </w:rPr>
+        <w:lastRenderedPageBreak/>
         <w:t>Preprocessing</w:t>
       </w:r>
     </w:p>
@@ -3513,7 +4182,6 @@
         <w:rPr>
           <w:lang w:val="en-US"/>
         </w:rPr>
-        <w:lastRenderedPageBreak/>
         <w:t>One column has a unique value in each row and would therefore lead to overfitting on the training set.</w:t>
       </w:r>
       <w:r>
@@ -3847,6 +4515,7 @@
               <w:rPr>
                 <w:lang w:val="en-US"/>
               </w:rPr>
+              <w:lastRenderedPageBreak/>
               <w:t>LOT.SIZE</w:t>
             </w:r>
           </w:p>
@@ -4183,7 +4852,6 @@
               <w:rPr>
                 <w:lang w:val="en-US"/>
               </w:rPr>
-              <w:lastRenderedPageBreak/>
               <w:t>LOT.SIZE</w:t>
             </w:r>
           </w:p>
@@ -4366,6 +5034,7 @@
         <w:rPr>
           <w:lang w:val="en-US"/>
         </w:rPr>
+        <w:lastRenderedPageBreak/>
         <w:t>Binning</w:t>
       </w:r>
     </w:p>
@@ -4498,6 +5167,7 @@
       </w:pPr>
       <w:r>
         <w:rPr>
+          <w:noProof/>
           <w:lang w:val="en-US"/>
         </w:rPr>
         <w:drawing>
@@ -4636,9 +5306,9 @@
       </w:pPr>
       <w:r>
         <w:rPr>
-          <w:lang w:val="en-US"/>
-        </w:rPr>
-        <w:lastRenderedPageBreak/>
+          <w:noProof/>
+          <w:lang w:val="en-US"/>
+        </w:rPr>
         <w:drawing>
           <wp:inline distT="0" distB="0" distL="0" distR="0" wp14:anchorId="7303CA35" wp14:editId="086E39D3">
             <wp:extent cx="3158837" cy="3068728"/>
@@ -4754,8 +5424,8 @@
           <w:lang w:val="en-US"/>
         </w:rPr>
       </w:pPr>
-      <w:bookmarkStart w:id="7" w:name="_Toc36990609"/>
-      <w:bookmarkStart w:id="8" w:name="_Ref37070396"/>
+      <w:bookmarkStart w:id="7" w:name="_Ref37070396"/>
+      <w:bookmarkStart w:id="8" w:name="_Toc36990609"/>
       <w:r>
         <w:rPr>
           <w:lang w:val="en-US"/>
@@ -4763,7 +5433,7 @@
         <w:lastRenderedPageBreak/>
         <w:t>Attribute Selection</w:t>
       </w:r>
-      <w:bookmarkEnd w:id="8"/>
+      <w:bookmarkEnd w:id="7"/>
     </w:p>
     <w:p>
       <w:pPr>
@@ -4898,21 +5568,8 @@
                                     <w:fldChar w:fldCharType="end"/>
                                   </w:r>
                                   <w:r>
-                                    <w:t xml:space="preserve">: Attribute </w:t>
+                                    <w:t>: Attribute Selection CfsSubset</w:t>
                                   </w:r>
-                                  <w:proofErr w:type="spellStart"/>
-                                  <w:r>
-                                    <w:t>Selection</w:t>
-                                  </w:r>
-                                  <w:proofErr w:type="spellEnd"/>
-                                  <w:r>
-                                    <w:t xml:space="preserve"> </w:t>
-                                  </w:r>
-                                  <w:proofErr w:type="spellStart"/>
-                                  <w:r>
-                                    <w:t>CfsSubset</w:t>
-                                  </w:r>
-                                  <w:proofErr w:type="spellEnd"/>
                                 </w:p>
                               </w:txbxContent>
                             </wps:txbx>
@@ -4965,21 +5622,8 @@
                               <w:fldChar w:fldCharType="end"/>
                             </w:r>
                             <w:r>
-                              <w:t xml:space="preserve">: Attribute </w:t>
+                              <w:t>: Attribute Selection CfsSubset</w:t>
                             </w:r>
-                            <w:proofErr w:type="spellStart"/>
-                            <w:r>
-                              <w:t>Selection</w:t>
-                            </w:r>
-                            <w:proofErr w:type="spellEnd"/>
-                            <w:r>
-                              <w:t xml:space="preserve"> </w:t>
-                            </w:r>
-                            <w:proofErr w:type="spellStart"/>
-                            <w:r>
-                              <w:t>CfsSubset</w:t>
-                            </w:r>
-                            <w:proofErr w:type="spellEnd"/>
                           </w:p>
                         </w:txbxContent>
                       </v:textbox>
@@ -5306,21 +5950,8 @@
               <w:fldChar w:fldCharType="end"/>
             </w:r>
             <w:r>
-              <w:t xml:space="preserve">: Attribute </w:t>
-            </w:r>
-            <w:proofErr w:type="spellStart"/>
-            <w:r>
-              <w:t>Selection</w:t>
-            </w:r>
-            <w:proofErr w:type="spellEnd"/>
-            <w:r>
-              <w:t xml:space="preserve"> </w:t>
-            </w:r>
-            <w:proofErr w:type="spellStart"/>
-            <w:r>
-              <w:t>OneRAttributeEval</w:t>
-            </w:r>
-            <w:proofErr w:type="spellEnd"/>
+              <w:t>: Attribute Selection OneRAttributeEval</w:t>
+            </w:r>
           </w:p>
           <w:p>
             <w:pPr>
@@ -5576,21 +6207,8 @@
               <w:fldChar w:fldCharType="end"/>
             </w:r>
             <w:r>
-              <w:t xml:space="preserve">: Attribute </w:t>
-            </w:r>
-            <w:proofErr w:type="spellStart"/>
-            <w:r>
-              <w:t>Selection</w:t>
-            </w:r>
-            <w:proofErr w:type="spellEnd"/>
-            <w:r>
-              <w:t xml:space="preserve"> </w:t>
-            </w:r>
-            <w:proofErr w:type="spellStart"/>
-            <w:r>
-              <w:t>ClassifierAttributeEval</w:t>
-            </w:r>
-            <w:proofErr w:type="spellEnd"/>
+              <w:t>: Attribute Selection ClassifierAttributeEval</w:t>
+            </w:r>
           </w:p>
           <w:p>
             <w:pPr>
@@ -5857,21 +6475,8 @@
               <w:fldChar w:fldCharType="end"/>
             </w:r>
             <w:r>
-              <w:t xml:space="preserve">: Attribute </w:t>
-            </w:r>
-            <w:proofErr w:type="spellStart"/>
-            <w:r>
-              <w:t>Selection</w:t>
-            </w:r>
-            <w:proofErr w:type="spellEnd"/>
-            <w:r>
-              <w:t xml:space="preserve"> </w:t>
-            </w:r>
-            <w:proofErr w:type="spellStart"/>
-            <w:r>
-              <w:t>InfoGainAttributeEval</w:t>
-            </w:r>
-            <w:proofErr w:type="spellEnd"/>
+              <w:t>: Attribute Selection InfoGainAttributeEval</w:t>
+            </w:r>
           </w:p>
         </w:tc>
         <w:tc>
@@ -6038,6 +6643,7 @@
             </w:pPr>
             <w:r>
               <w:rPr>
+                <w:noProof/>
                 <w:lang w:val="en-US"/>
               </w:rPr>
               <w:drawing>
@@ -6304,7 +6910,7 @@
         </w:rPr>
         <w:t>Mining algorithms</w:t>
       </w:r>
-      <w:bookmarkEnd w:id="7"/>
+      <w:bookmarkEnd w:id="8"/>
     </w:p>
     <w:p>
       <w:pPr>
@@ -6674,11 +7280,9 @@
             <w:r>
               <w:t xml:space="preserve"> </w:t>
             </w:r>
-            <w:proofErr w:type="spellStart"/>
             <w:r>
               <w:t>Classifier</w:t>
             </w:r>
-            <w:proofErr w:type="spellEnd"/>
           </w:p>
         </w:tc>
         <w:tc>
@@ -6700,11 +7304,9 @@
             <w:r>
               <w:t xml:space="preserve"> </w:t>
             </w:r>
-            <w:proofErr w:type="spellStart"/>
             <w:r>
               <w:t>Boosting</w:t>
             </w:r>
-            <w:proofErr w:type="spellEnd"/>
           </w:p>
         </w:tc>
         <w:tc>
@@ -6720,11 +7322,9 @@
             <w:pPr>
               <w:jc w:val="left"/>
             </w:pPr>
-            <w:proofErr w:type="spellStart"/>
             <w:r>
               <w:t>Logistic</w:t>
             </w:r>
-            <w:proofErr w:type="spellEnd"/>
             <w:r>
               <w:t xml:space="preserve"> </w:t>
             </w:r>
@@ -6753,11 +7353,9 @@
             <w:r>
               <w:t xml:space="preserve"> </w:t>
             </w:r>
-            <w:proofErr w:type="spellStart"/>
             <w:r>
               <w:t>Classifier</w:t>
             </w:r>
-            <w:proofErr w:type="spellEnd"/>
           </w:p>
         </w:tc>
         <w:tc>
@@ -6799,11 +7397,9 @@
             <w:pPr>
               <w:jc w:val="left"/>
             </w:pPr>
-            <w:proofErr w:type="spellStart"/>
             <w:r>
               <w:t>CfsSubset</w:t>
             </w:r>
-            <w:proofErr w:type="spellEnd"/>
           </w:p>
         </w:tc>
         <w:tc>
@@ -6931,11 +7527,9 @@
             <w:pPr>
               <w:jc w:val="left"/>
             </w:pPr>
-            <w:proofErr w:type="spellStart"/>
             <w:r>
               <w:t>OneR</w:t>
             </w:r>
-            <w:proofErr w:type="spellEnd"/>
           </w:p>
         </w:tc>
         <w:tc>
@@ -7052,11 +7646,9 @@
             <w:pPr>
               <w:jc w:val="left"/>
             </w:pPr>
-            <w:proofErr w:type="spellStart"/>
             <w:r>
               <w:t>Classifier</w:t>
             </w:r>
-            <w:proofErr w:type="spellEnd"/>
           </w:p>
         </w:tc>
         <w:tc>
@@ -7173,11 +7765,9 @@
             <w:pPr>
               <w:jc w:val="left"/>
             </w:pPr>
-            <w:proofErr w:type="spellStart"/>
             <w:r>
               <w:t>InfoGain</w:t>
             </w:r>
-            <w:proofErr w:type="spellEnd"/>
           </w:p>
         </w:tc>
         <w:tc>
@@ -7931,6 +8521,7 @@
             <w:r>
               <w:rPr>
                 <w:rFonts w:ascii="Courier New" w:hAnsi="Courier New" w:cs="Courier New"/>
+                <w:noProof/>
                 <w:color w:val="000000"/>
                 <w:sz w:val="21"/>
                 <w:szCs w:val="21"/>
@@ -8736,6 +9327,7 @@
             </w:pPr>
             <w:r>
               <w:rPr>
+                <w:noProof/>
                 <w:color w:val="000000"/>
                 <w:sz w:val="21"/>
                 <w:szCs w:val="21"/>
@@ -11191,6 +11783,7 @@
             </w:pPr>
             <w:r>
               <w:rPr>
+                <w:noProof/>
                 <w:color w:val="000000"/>
                 <w:sz w:val="21"/>
                 <w:szCs w:val="21"/>
@@ -11745,34 +12338,7 @@
               </w:rPr>
             </w:pPr>
             <w:r>
-              <w:t>0.2, 0.2</w:t>
-            </w:r>
-            <w:r>
-              <w:t>9</w:t>
-            </w:r>
-            <w:r>
-              <w:t>, 0.2</w:t>
-            </w:r>
-            <w:r>
-              <w:t>2</w:t>
-            </w:r>
-            <w:r>
-              <w:t>, 0.25, 0.25, 0.22, 0.2</w:t>
-            </w:r>
-            <w:r>
-              <w:t>9</w:t>
-            </w:r>
-            <w:r>
-              <w:t>, 0.27, 0.4</w:t>
-            </w:r>
-            <w:r>
-              <w:t>6</w:t>
-            </w:r>
-            <w:r>
-              <w:t>, 0.5</w:t>
-            </w:r>
-            <w:r>
-              <w:t>7</w:t>
+              <w:t>0.2, 0.29, 0.22, 0.25, 0.25, 0.22, 0.29, 0.27, 0.46, 0.57</w:t>
             </w:r>
           </w:p>
         </w:tc>
@@ -11815,6 +12381,7 @@
             </w:pPr>
             <w:r>
               <w:rPr>
+                <w:noProof/>
                 <w:color w:val="000000"/>
                 <w:sz w:val="21"/>
                 <w:szCs w:val="21"/>
@@ -12452,6 +13019,7 @@
             </w:pPr>
             <w:r>
               <w:rPr>
+                <w:noProof/>
                 <w:color w:val="000000"/>
                 <w:sz w:val="21"/>
                 <w:szCs w:val="21"/>
@@ -14222,6 +14790,7 @@
             </w:pPr>
             <w:r>
               <w:rPr>
+                <w:noProof/>
                 <w:color w:val="000000"/>
                 <w:sz w:val="21"/>
                 <w:szCs w:val="21"/>
@@ -14833,6 +15402,7 @@
             </w:pPr>
             <w:r>
               <w:rPr>
+                <w:noProof/>
                 <w:color w:val="000000"/>
                 <w:sz w:val="21"/>
                 <w:szCs w:val="21"/>
@@ -15454,6 +16024,7 @@
             </w:pPr>
             <w:r>
               <w:rPr>
+                <w:noProof/>
                 <w:color w:val="000000"/>
                 <w:sz w:val="21"/>
                 <w:szCs w:val="21"/>
@@ -16095,6 +16666,7 @@
             </w:pPr>
             <w:r>
               <w:rPr>
+                <w:noProof/>
                 <w:color w:val="000000"/>
                 <w:sz w:val="21"/>
                 <w:szCs w:val="21"/>
@@ -17136,19 +17708,7 @@
               </w:rPr>
             </w:pPr>
             <w:r>
-              <w:t>0.4, 0.4</w:t>
-            </w:r>
-            <w:r>
-              <w:t>3</w:t>
-            </w:r>
-            <w:r>
-              <w:t>, 0.11, 0.3</w:t>
-            </w:r>
-            <w:r>
-              <w:t>8</w:t>
-            </w:r>
-            <w:r>
-              <w:t>, 0.0, 0.55, 0.28, 0.182, 0.27, 0.57</w:t>
+              <w:t>0.4, 0.43, 0.11, 0.38, 0.0, 0.55, 0.28, 0.182, 0.27, 0.57</w:t>
             </w:r>
           </w:p>
         </w:tc>
@@ -17191,6 +17751,7 @@
             </w:pPr>
             <w:r>
               <w:rPr>
+                <w:noProof/>
                 <w:color w:val="000000"/>
                 <w:sz w:val="21"/>
                 <w:szCs w:val="21"/>
@@ -17814,6 +18375,7 @@
             </w:pPr>
             <w:r>
               <w:rPr>
+                <w:noProof/>
                 <w:color w:val="000000"/>
                 <w:sz w:val="21"/>
                 <w:szCs w:val="21"/>
@@ -18415,6 +18977,7 @@
             </w:pPr>
             <w:r>
               <w:rPr>
+                <w:noProof/>
                 <w:color w:val="000000"/>
                 <w:sz w:val="21"/>
                 <w:szCs w:val="21"/>
@@ -19056,6 +19619,7 @@
             </w:pPr>
             <w:r>
               <w:rPr>
+                <w:noProof/>
                 <w:color w:val="000000"/>
                 <w:sz w:val="21"/>
                 <w:szCs w:val="21"/>
@@ -20248,6 +20812,7 @@
             </w:pPr>
             <w:r>
               <w:rPr>
+                <w:noProof/>
                 <w:color w:val="000000"/>
                 <w:sz w:val="21"/>
                 <w:szCs w:val="21"/>
@@ -20861,6 +21426,7 @@
             </w:pPr>
             <w:r>
               <w:rPr>
+                <w:noProof/>
                 <w:color w:val="000000"/>
                 <w:sz w:val="21"/>
                 <w:szCs w:val="21"/>
@@ -21502,6 +22068,7 @@
             </w:pPr>
             <w:r>
               <w:rPr>
+                <w:noProof/>
                 <w:color w:val="000000"/>
                 <w:sz w:val="21"/>
                 <w:szCs w:val="21"/>
@@ -22078,6 +22645,7 @@
             </w:pPr>
             <w:r>
               <w:rPr>
+                <w:noProof/>
                 <w:color w:val="000000"/>
                 <w:sz w:val="21"/>
                 <w:szCs w:val="21"/>
@@ -23399,7 +23967,6 @@
         <w:docPartUnique/>
       </w:docPartObj>
     </w:sdtPr>
-    <w:sdtEndPr/>
     <w:sdtContent>
       <w:p>
         <w:pPr>
@@ -23476,15 +24043,7 @@
                                   <w:szCs w:val="22"/>
                                   <w:lang w:val="en-US"/>
                                 </w:rPr>
-                                <w:t>page</w:t>
-                              </w:r>
-                              <w:r>
-                                <w:rPr>
-                                  <w:rFonts w:asciiTheme="majorHAnsi" w:eastAsiaTheme="majorEastAsia" w:hAnsiTheme="majorHAnsi" w:cstheme="majorBidi"/>
-                                  <w:szCs w:val="22"/>
-                                  <w:lang w:val="en-US"/>
-                                </w:rPr>
-                                <w:t xml:space="preserve"> </w:t>
+                                <w:t xml:space="preserve">page </w:t>
                               </w:r>
                               <w:sdt>
                                 <w:sdtPr>
@@ -23499,7 +24058,6 @@
                                     <w:docPartUnique/>
                                   </w:docPartObj>
                                 </w:sdtPr>
-                                <w:sdtEndPr/>
                                 <w:sdtContent>
                                   <w:sdt>
                                     <w:sdtPr>
@@ -23514,7 +24072,6 @@
                                         <w:docPartUnique/>
                                       </w:docPartObj>
                                     </w:sdtPr>
-                                    <w:sdtEndPr/>
                                     <w:sdtContent>
                                       <w:r>
                                         <w:rPr>
@@ -23584,7 +24141,7 @@
             </mc:Choice>
             <mc:Fallback>
               <w:pict>
-                <v:rect w14:anchorId="58F7D000" id="Rectangle 29" o:spid="_x0000_s1028" style="position:absolute;left:0;text-align:left;margin-left:0;margin-top:9.5pt;width:157.1pt;height:38.3pt;z-index:251660288;visibility:visible;mso-wrap-style:square;mso-width-percent:0;mso-height-percent:0;mso-wrap-distance-left:9pt;mso-wrap-distance-top:0;mso-wrap-distance-right:9pt;mso-wrap-distance-bottom:0;mso-position-horizontal:center;mso-position-horizontal-relative:margin;mso-position-vertical:absolute;mso-position-vertical-relative:bottom-margin-area;mso-width-percent:0;mso-height-percent:0;mso-width-relative:page;mso-height-relative:page;v-text-anchor:top" o:gfxdata="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" stroked="f">
+                <v:rect w14:anchorId="58F7D000" id="Rectangle 29" o:spid="_x0000_s1028" style="position:absolute;left:0;text-align:left;margin-left:0;margin-top:9.5pt;width:157.1pt;height:38.3pt;z-index:251660288;visibility:visible;mso-wrap-style:square;mso-width-percent:0;mso-height-percent:0;mso-wrap-distance-left:9pt;mso-wrap-distance-top:0;mso-wrap-distance-right:9pt;mso-wrap-distance-bottom:0;mso-position-horizontal:center;mso-position-horizontal-relative:margin;mso-position-vertical:absolute;mso-position-vertical-relative:bottom-margin-area;mso-width-percent:0;mso-height-percent:0;mso-width-relative:page;mso-height-relative:page;v-text-anchor:top" o:gfxdata="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" stroked="f">
                   <v:textbox>
                     <w:txbxContent>
                       <w:p>
@@ -23601,15 +24158,7 @@
                             <w:szCs w:val="22"/>
                             <w:lang w:val="en-US"/>
                           </w:rPr>
-                          <w:t>page</w:t>
-                        </w:r>
-                        <w:r>
-                          <w:rPr>
-                            <w:rFonts w:asciiTheme="majorHAnsi" w:eastAsiaTheme="majorEastAsia" w:hAnsiTheme="majorHAnsi" w:cstheme="majorBidi"/>
-                            <w:szCs w:val="22"/>
-                            <w:lang w:val="en-US"/>
-                          </w:rPr>
-                          <w:t xml:space="preserve"> </w:t>
+                          <w:t xml:space="preserve">page </w:t>
                         </w:r>
                         <w:sdt>
                           <w:sdtPr>
@@ -23624,7 +24173,6 @@
                               <w:docPartUnique/>
                             </w:docPartObj>
                           </w:sdtPr>
-                          <w:sdtEndPr/>
                           <w:sdtContent>
                             <w:sdt>
                               <w:sdtPr>
@@ -23639,7 +24187,6 @@
                                   <w:docPartUnique/>
                                 </w:docPartObj>
                               </w:sdtPr>
-                              <w:sdtEndPr/>
                               <w:sdtContent>
                                 <w:r>
                                   <w:rPr>
@@ -23975,7 +24522,7 @@
         <w:rFonts w:ascii="Wingdings" w:eastAsia="Times New Roman" w:hAnsi="Wingdings" w:cs="Times New Roman" w:hint="default"/>
       </w:rPr>
     </w:lvl>
-    <w:lvl w:ilvl="1" w:tplc="04090003" w:tentative="1">
+    <w:lvl w:ilvl="1" w:tplc="04090003">
       <w:start w:val="1"/>
       <w:numFmt w:val="bullet"/>
       <w:lvlText w:val="o"/>
@@ -24727,7 +25274,7 @@
       </w:pPr>
     </w:pPrDefault>
   </w:docDefaults>
-  <w:latentStyles w:defLockedState="0" w:defUIPriority="99" w:defSemiHidden="0" w:defUnhideWhenUsed="0" w:defQFormat="0" w:count="376">
+  <w:latentStyles w:defLockedState="0" w:defUIPriority="99" w:defSemiHidden="0" w:defUnhideWhenUsed="0" w:defQFormat="0" w:count="377">
     <w:lsdException w:name="Normal" w:uiPriority="0" w:qFormat="1"/>
     <w:lsdException w:name="heading 1" w:uiPriority="9" w:qFormat="1"/>
     <w:lsdException w:name="heading 2" w:semiHidden="1" w:uiPriority="9" w:unhideWhenUsed="1" w:qFormat="1"/>
@@ -24833,7 +25380,6 @@
     <w:lsdException w:name="HTML Sample" w:semiHidden="1" w:unhideWhenUsed="1"/>
     <w:lsdException w:name="HTML Typewriter" w:semiHidden="1" w:unhideWhenUsed="1"/>
     <w:lsdException w:name="HTML Variable" w:semiHidden="1" w:unhideWhenUsed="1"/>
-    <w:lsdException w:name="Normal Table" w:semiHidden="1" w:unhideWhenUsed="1"/>
     <w:lsdException w:name="annotation subject" w:semiHidden="1" w:unhideWhenUsed="1"/>
     <w:lsdException w:name="No List" w:semiHidden="1" w:unhideWhenUsed="1"/>
     <w:lsdException w:name="Outline List 1" w:semiHidden="1" w:unhideWhenUsed="1"/>
@@ -24880,10 +25426,8 @@
     <w:lsdException w:name="Table Subtle 2" w:semiHidden="1" w:unhideWhenUsed="1"/>
     <w:lsdException w:name="Table Web 1" w:semiHidden="1" w:unhideWhenUsed="1"/>
     <w:lsdException w:name="Table Web 2" w:semiHidden="1" w:unhideWhenUsed="1"/>
-    <w:lsdException w:name="Table Web 3" w:semiHidden="1" w:unhideWhenUsed="1"/>
     <w:lsdException w:name="Balloon Text" w:semiHidden="1" w:unhideWhenUsed="1"/>
     <w:lsdException w:name="Table Grid" w:uiPriority="39"/>
-    <w:lsdException w:name="Table Theme" w:semiHidden="1" w:unhideWhenUsed="1"/>
     <w:lsdException w:name="Placeholder Text" w:semiHidden="1"/>
     <w:lsdException w:name="No Spacing" w:uiPriority="1" w:qFormat="1"/>
     <w:lsdException w:name="Light Shading" w:uiPriority="60"/>
@@ -25104,6 +25648,7 @@
     <w:lsdException w:name="Hashtag" w:semiHidden="1" w:unhideWhenUsed="1"/>
     <w:lsdException w:name="Unresolved Mention" w:semiHidden="1" w:unhideWhenUsed="1"/>
     <w:lsdException w:name="Smart Link" w:semiHidden="1" w:unhideWhenUsed="1"/>
+    <w:lsdException w:name="Smart Link Error" w:semiHidden="1" w:unhideWhenUsed="1"/>
   </w:latentStyles>
   <w:style w:type="paragraph" w:default="1" w:styleId="Normal">
     <w:name w:val="Normal"/>
@@ -25172,6 +25717,7 @@
   <w:style w:type="character" w:default="1" w:styleId="DefaultParagraphFont">
     <w:name w:val="Default Paragraph Font"/>
     <w:uiPriority w:val="1"/>
+    <w:semiHidden/>
     <w:unhideWhenUsed/>
   </w:style>
   <w:style w:type="table" w:default="1" w:styleId="TableNormal">
@@ -25845,6 +26391,29 @@
       <w:lang w:val="en-US"/>
     </w:rPr>
   </w:style>
+  <w:style w:type="paragraph" w:styleId="NormalWeb">
+    <w:name w:val="Normal (Web)"/>
+    <w:basedOn w:val="Normal"/>
+    <w:uiPriority w:val="99"/>
+    <w:unhideWhenUsed/>
+    <w:rsid w:val="00E53826"/>
+    <w:pPr>
+      <w:spacing w:before="100" w:beforeAutospacing="1" w:after="100" w:afterAutospacing="1"/>
+      <w:jc w:val="left"/>
+    </w:pPr>
+    <w:rPr>
+      <w:rFonts w:ascii="Times New Roman" w:hAnsi="Times New Roman"/>
+      <w:color w:val="auto"/>
+      <w:sz w:val="24"/>
+      <w:szCs w:val="24"/>
+      <w:lang w:val="en-US" w:eastAsia="en-US"/>
+    </w:rPr>
+  </w:style>
+  <w:style w:type="character" w:customStyle="1" w:styleId="pre">
+    <w:name w:val="pre"/>
+    <w:basedOn w:val="DefaultParagraphFont"/>
+    <w:rsid w:val="00E53826"/>
+  </w:style>
 </w:styles>
 </file>
 
@@ -26148,7 +26717,7 @@
 </file>
 
 <file path=customXml/itemProps1.xml><?xml version="1.0" encoding="utf-8"?>
-<ds:datastoreItem xmlns:ds="http://schemas.openxmlformats.org/officeDocument/2006/customXml" ds:itemID="{C30A7D8A-D8BF-433B-B063-08682505519F}">
+<ds:datastoreItem xmlns:ds="http://schemas.openxmlformats.org/officeDocument/2006/customXml" ds:itemID="{47AD74D4-5AD1-4782-8441-7696249D5C43}">
   <ds:schemaRefs>
     <ds:schemaRef ds:uri="http://schemas.openxmlformats.org/officeDocument/2006/bibliography"/>
   </ds:schemaRefs>

</xml_diff>